<commit_message>
Construção da página serviços
</commit_message>
<xml_diff>
--- a/Briefing do site exploracao extrema .docx
+++ b/Briefing do site exploracao extrema .docx
@@ -19,7 +19,23 @@
           <w:b/>
           <w:bCs/>
         </w:rPr>
-        <w:t>"Descubra o Inexplorado, Viva o Extremo!"</w:t>
+        <w:t xml:space="preserve">"Descubra o Inexplorado, </w:t>
+      </w:r>
+      <w:proofErr w:type="gramStart"/>
+      <w:r>
+        <w:rPr>
+          <w:b/>
+          <w:bCs/>
+        </w:rPr>
+        <w:t>Viva</w:t>
+      </w:r>
+      <w:proofErr w:type="gramEnd"/>
+      <w:r>
+        <w:rPr>
+          <w:b/>
+          <w:bCs/>
+        </w:rPr>
+        <w:t xml:space="preserve"> o Extremo!"</w:t>
       </w:r>
     </w:p>
     <w:p>
@@ -94,7 +110,15 @@
     </w:p>
     <w:p>
       <w:r>
-        <w:t>Colocar menu : home &gt; quem somos</w:t>
+        <w:t xml:space="preserve">Colocar </w:t>
+      </w:r>
+      <w:proofErr w:type="gramStart"/>
+      <w:r>
+        <w:t>menu :</w:t>
+      </w:r>
+      <w:proofErr w:type="gramEnd"/>
+      <w:r>
+        <w:t xml:space="preserve"> home &gt; quem somos</w:t>
       </w:r>
       <w:r>
         <w:t>&gt; serviços</w:t>
@@ -419,10 +443,18 @@
     </w:p>
     <w:p>
       <w:r>
-        <w:t xml:space="preserve">Fundo menu </w:t>
-      </w:r>
-      <w:r>
-        <w:t>: #</w:t>
+        <w:t xml:space="preserve">Fundo </w:t>
+      </w:r>
+      <w:proofErr w:type="gramStart"/>
+      <w:r>
+        <w:t xml:space="preserve">menu </w:t>
+      </w:r>
+      <w:r>
+        <w:t>:</w:t>
+      </w:r>
+      <w:proofErr w:type="gramEnd"/>
+      <w:r>
+        <w:t xml:space="preserve"> #</w:t>
       </w:r>
       <w:r>
         <w:t>f19d69</w:t>
@@ -449,6 +481,37 @@
         <w:t>Possibilidades de Serviços</w:t>
       </w:r>
     </w:p>
+    <w:p>
+      <w:pPr>
+        <w:rPr>
+          <w:sz w:val="24"/>
+          <w:szCs w:val="24"/>
+        </w:rPr>
+      </w:pPr>
+      <w:r>
+        <w:rPr>
+          <w:sz w:val="24"/>
+          <w:szCs w:val="24"/>
+        </w:rPr>
+        <w:t xml:space="preserve">Introdução </w:t>
+      </w:r>
+    </w:p>
+    <w:p>
+      <w:pPr>
+        <w:rPr>
+          <w:sz w:val="24"/>
+          <w:szCs w:val="24"/>
+        </w:rPr>
+      </w:pPr>
+      <w:r>
+        <w:rPr>
+          <w:sz w:val="24"/>
+          <w:szCs w:val="24"/>
+        </w:rPr>
+        <w:t>Na "Exploração Extrema", acreditamos que a verdadeira magia do turismo está na busca por experiências inesquecíveis. Nossos serviços de aventura foram cuidadosamente criados para desafiar os limites, conectar você com a natureza e proporcionar momentos emocionantes que durarão para sempre.</w:t>
+      </w:r>
+    </w:p>
+    <w:p/>
     <w:p>
       <w:pPr>
         <w:spacing w:line="360" w:lineRule="auto"/>
@@ -772,6 +835,7 @@
           <w:bCs/>
           <w:lang w:eastAsia="pt-BR"/>
         </w:rPr>
+        <w:lastRenderedPageBreak/>
         <w:t>Expedições na Amazônia, Amazonas</w:t>
       </w:r>
       <w:r>
@@ -818,11 +882,7 @@
         <w:t>Aventuras em Reservas Indígenas:</w:t>
       </w:r>
       <w:r>
-        <w:t xml:space="preserve"> Colabore com comunidades indígenas locais para oferecer experiências autênticas, incluindo visitas a aldeias, trilhas guiadas por líderes </w:t>
-      </w:r>
-      <w:r>
-        <w:lastRenderedPageBreak/>
-        <w:t>indígenas e a oportunidade de aprender sobre a cultura e os costumes desses povos ancestrais.</w:t>
+        <w:t xml:space="preserve"> Colabore com comunidades indígenas locais para oferecer experiências autênticas, incluindo visitas a aldeias, trilhas guiadas por líderes indígenas e a oportunidade de aprender sobre a cultura e os costumes desses povos ancestrais.</w:t>
       </w:r>
     </w:p>
     <w:p>
@@ -1043,6 +1103,7 @@
           <w:b/>
           <w:bCs/>
         </w:rPr>
+        <w:lastRenderedPageBreak/>
         <w:t>Safáris e Observação de Animais</w:t>
       </w:r>
       <w:r>
@@ -1066,7 +1127,15 @@
         <w:t>Esportes Radicais:</w:t>
       </w:r>
       <w:r>
-        <w:t xml:space="preserve"> Ofereça experiências emocionantes como rafting em águas brancas, parapente, escalada em rocha e bungee jumping.</w:t>
+        <w:t xml:space="preserve"> Ofereça experiências emocionantes como rafting em águas brancas, parapente, escalada em rocha e bungee </w:t>
+      </w:r>
+      <w:proofErr w:type="spellStart"/>
+      <w:r>
+        <w:t>jumping</w:t>
+      </w:r>
+      <w:proofErr w:type="spellEnd"/>
+      <w:r>
+        <w:t>.</w:t>
       </w:r>
     </w:p>
     <w:p>
@@ -1123,7 +1192,6 @@
           <w:b/>
           <w:bCs/>
         </w:rPr>
-        <w:lastRenderedPageBreak/>
         <w:t>Programas de Aprendizado Cultural</w:t>
       </w:r>
       <w:r>
@@ -1147,7 +1215,15 @@
         <w:t>Acomodações Exclusivas:</w:t>
       </w:r>
       <w:r>
-        <w:t xml:space="preserve"> Estabeleça parcerias com lodges e acampamentos únicos que ofereçam uma experiência autêntica e confortável.</w:t>
+        <w:t xml:space="preserve"> Estabeleça parcerias com </w:t>
+      </w:r>
+      <w:proofErr w:type="spellStart"/>
+      <w:r>
+        <w:t>lodges</w:t>
+      </w:r>
+      <w:proofErr w:type="spellEnd"/>
+      <w:r>
+        <w:t xml:space="preserve"> e acampamentos únicos que ofereçam uma experiência autêntica e confortável.</w:t>
       </w:r>
     </w:p>
     <w:p>
@@ -1251,7 +1327,15 @@
         <w:t>Veículos 4x4:</w:t>
       </w:r>
       <w:r>
-        <w:t xml:space="preserve"> Utilize veículos off-road, como SUVs ou caminhonetes 4x4, especialmente em áreas de difícil acesso, como trilhas na selva ou montanhas.</w:t>
+        <w:t xml:space="preserve"> Utilize veículos off-</w:t>
+      </w:r>
+      <w:proofErr w:type="spellStart"/>
+      <w:r>
+        <w:t>road</w:t>
+      </w:r>
+      <w:proofErr w:type="spellEnd"/>
+      <w:r>
+        <w:t>, como SUVs ou caminhonetes 4x4, especialmente em áreas de difícil acesso, como trilhas na selva ou montanhas.</w:t>
       </w:r>
     </w:p>
     <w:p>
@@ -1308,6 +1392,7 @@
           <w:b/>
           <w:bCs/>
         </w:rPr>
+        <w:lastRenderedPageBreak/>
         <w:t>Caminhadas a Pé</w:t>
       </w:r>
       <w:r>
@@ -1344,118 +1429,388 @@
         <w:t>: Em algumas atividades, os próprios guias podem liderar os clientes a pé ou de bicicleta entre as atrações, proporcionando uma experiência mais envolvente.</w:t>
       </w:r>
     </w:p>
+    <w:p>
+      <w:pPr>
+        <w:rPr>
+          <w:b/>
+          <w:bCs/>
+        </w:rPr>
+      </w:pPr>
+      <w:r>
+        <w:rPr>
+          <w:b/>
+          <w:bCs/>
+        </w:rPr>
+        <w:t>Canoagem no Rio São Francisco: Uma Jornada Inesquecível</w:t>
+      </w:r>
+    </w:p>
+    <w:p>
+      <w:r>
+        <w:t>Embarque em uma aventura única com a "Exploração Extrema" e descubra a magia da canoagem nas águas serenas do lendário Rio São Francisco. Esta é uma oportunidade para explorar uma das mais icônicas vias fluviais do Brasil de uma maneira verdadeiramente especial.</w:t>
+      </w:r>
+    </w:p>
+    <w:p>
+      <w:r>
+        <w:t>Nossas expedições de canoagem no Rio São Francisco oferecem uma experiência sem igual. À medida que você navega por suas águas tranquilas e observa as paisagens deslumbrantes que o rodeiam, você será transportado para um mundo de calma e beleza natural. O rio revela segredos à medida que você avança, com formações rochosas imponentes e vida selvagem exuberante ao longo do caminho.</w:t>
+      </w:r>
+    </w:p>
+    <w:p>
+      <w:r>
+        <w:t>Nossos guias experientes o levarão por rotas cuidadosamente escolhidas, garantindo uma aventura segura e emocionante. Você terá a oportunidade de mergulhar na cultura local, conhecer comunidades ribeirinhas e saborear a autêntica culinária regional.</w:t>
+      </w:r>
+    </w:p>
+    <w:p>
+      <w:r>
+        <w:t>Prepare-se para criar memórias que durarão para sempre enquanto explora as águas do Rio São Francisco com a "Exploração Extrema". Esta é uma jornada que o conectará com a natureza, com a cultura e com a história, proporcionando uma experiência de canoagem que você lembrará com carinho por toda a vida. Venha se juntar a nós e descubra o encanto deste rio lendário de uma maneira única e emocionante.</w:t>
+      </w:r>
+    </w:p>
     <w:p/>
     <w:p>
-      <w:r>
-        <w:br w:type="page"/>
-      </w:r>
-    </w:p>
+      <w:pPr>
+        <w:rPr>
+          <w:b/>
+          <w:bCs/>
+        </w:rPr>
+      </w:pPr>
+      <w:r>
+        <w:rPr>
+          <w:b/>
+          <w:bCs/>
+        </w:rPr>
+        <w:t>Trekking e Montanhismo em Santa Catarina: Conquiste a Natureza</w:t>
+      </w:r>
+    </w:p>
+    <w:p>
+      <w:r>
+        <w:t>Venha se aventurar nas majestosas montanhas de Santa Catarina com a "Exploração Extrema". Nossas trilhas e expedições de montanhismo oferecem a oportunidade perfeita para explorar as paisagens deslumbrantes e desafiadoras dessa região.</w:t>
+      </w:r>
+    </w:p>
+    <w:p>
+      <w:r>
+        <w:t>Prepare-se para uma jornada emocionante enquanto você caminha por trilhas sinuosas, atravessa riachos cristalinos e sobe picos impressionantes. Nossos guias especializados irão liderá-lo com segurança por paisagens que vão desde as exuberantes florestas até as vistas panorâmicas do topo das montanhas.</w:t>
+      </w:r>
+    </w:p>
+    <w:p>
+      <w:r>
+        <w:t>Santa Catarina é um paraíso para os amantes da natureza e dos esportes de aventura, e nossas expedições são projetadas para que você vivencie a sua essência. Desfrute da sensação de conquistar altitudes elevadas e explore os tesouros naturais que aguardam em cada passo da jornada.</w:t>
+      </w:r>
+    </w:p>
+    <w:p>
+      <w:r>
+        <w:lastRenderedPageBreak/>
+        <w:t xml:space="preserve">Não importa se você é um </w:t>
+      </w:r>
+      <w:proofErr w:type="spellStart"/>
+      <w:r>
+        <w:t>trekker</w:t>
+      </w:r>
+      <w:proofErr w:type="spellEnd"/>
+      <w:r>
+        <w:t xml:space="preserve"> experiente ou um iniciante em montanhismo, há algo aqui para todos os níveis de habilidade e interesse. Junte-se à "Exploração Extrema" e permita-se viver uma experiência inesquecível enquanto você conquista a natureza de Santa Catarina, uma trilha de cada vez.</w:t>
+      </w:r>
+    </w:p>
+    <w:p/>
+    <w:p>
+      <w:pPr>
+        <w:rPr>
+          <w:b/>
+          <w:bCs/>
+          <w:lang w:eastAsia="pt-BR"/>
+        </w:rPr>
+      </w:pPr>
+      <w:r>
+        <w:rPr>
+          <w:b/>
+          <w:bCs/>
+          <w:lang w:eastAsia="pt-BR"/>
+        </w:rPr>
+        <w:t>Aventuras em Reservas Indígenas: Uma Jornada de Descoberta Cultural</w:t>
+      </w:r>
+    </w:p>
+    <w:p>
+      <w:pPr>
+        <w:rPr>
+          <w:lang w:eastAsia="pt-BR"/>
+        </w:rPr>
+      </w:pPr>
+      <w:r>
+        <w:rPr>
+          <w:lang w:eastAsia="pt-BR"/>
+        </w:rPr>
+        <w:t>Na "Exploração Extrema", convidamos você para uma experiência única e enriquecedora, mergulhando nas ricas culturas e tradições das comunidades indígenas do Brasil. Nossas aventuras em reservas indígenas são uma oportunidade para se conectar profundamente com os povos originários e aprender com suas histórias, saberes e modos de vida únicos.</w:t>
+      </w:r>
+    </w:p>
+    <w:p>
+      <w:pPr>
+        <w:rPr>
+          <w:lang w:eastAsia="pt-BR"/>
+        </w:rPr>
+      </w:pPr>
+      <w:r>
+        <w:rPr>
+          <w:lang w:eastAsia="pt-BR"/>
+        </w:rPr>
+        <w:t>Nossos guias, que têm parceria com as comunidades locais, o levarão em uma jornada fascinante. Você terá a chance de visitar aldeias, conhecer líderes indígenas e participar de cerimônias tradicionais. Aprenda sobre a flora e fauna locais com os conhecimentos ancestrais dos habitantes originais destas terras.</w:t>
+      </w:r>
+    </w:p>
+    <w:p>
+      <w:pPr>
+        <w:rPr>
+          <w:lang w:eastAsia="pt-BR"/>
+        </w:rPr>
+      </w:pPr>
+      <w:r>
+        <w:rPr>
+          <w:lang w:eastAsia="pt-BR"/>
+        </w:rPr>
+        <w:t>Esta é uma experiência que transcende o turismo comum, permitindo que você mergulhe na autenticidade das culturas indígenas e aprecie a beleza e a simplicidade da vida nas reservas. Ao escolher "Aventuras em Reservas Indígenas" com a "Exploração Extrema", você se compromete com o turismo responsável e contribui para o bem-estar das comunidades locais.</w:t>
+      </w:r>
+    </w:p>
+    <w:p>
+      <w:pPr>
+        <w:rPr>
+          <w:lang w:eastAsia="pt-BR"/>
+        </w:rPr>
+      </w:pPr>
+      <w:r>
+        <w:rPr>
+          <w:lang w:eastAsia="pt-BR"/>
+        </w:rPr>
+        <w:t>Venha fazer parte desta jornada de descoberta cultural e respeito mútuo. Junte-se a nós para uma aventura que vai além das paisagens e nos conecta com a riqueza da herança indígena brasileira.</w:t>
+      </w:r>
+    </w:p>
+    <w:p>
+      <w:pPr>
+        <w:pBdr>
+          <w:bottom w:val="single" w:sz="6" w:space="1" w:color="auto"/>
+        </w:pBdr>
+        <w:spacing w:after="0" w:line="240" w:lineRule="auto"/>
+        <w:jc w:val="center"/>
+        <w:rPr>
+          <w:rFonts w:ascii="Arial" w:eastAsia="Times New Roman" w:hAnsi="Arial" w:cs="Arial"/>
+          <w:vanish/>
+          <w:kern w:val="0"/>
+          <w:sz w:val="16"/>
+          <w:szCs w:val="16"/>
+          <w:lang w:eastAsia="pt-BR"/>
+          <w14:ligatures w14:val="none"/>
+        </w:rPr>
+      </w:pPr>
+      <w:r>
+        <w:rPr>
+          <w:rFonts w:ascii="Arial" w:eastAsia="Times New Roman" w:hAnsi="Arial" w:cs="Arial"/>
+          <w:vanish/>
+          <w:kern w:val="0"/>
+          <w:sz w:val="16"/>
+          <w:szCs w:val="16"/>
+          <w:lang w:eastAsia="pt-BR"/>
+          <w14:ligatures w14:val="none"/>
+        </w:rPr>
+        <w:t>Parte superior do formulário</w:t>
+      </w:r>
+    </w:p>
+    <w:p/>
     <w:p>
       <w:pPr>
         <w:pStyle w:val="Ttulo1"/>
       </w:pPr>
       <w:r>
+        <w:t>Sugestões de fontes</w:t>
+      </w:r>
+    </w:p>
+    <w:p/>
+    <w:p>
+      <w:r>
+        <w:rPr>
+          <w:b/>
+          <w:bCs/>
+        </w:rPr>
+        <w:t xml:space="preserve">Open </w:t>
+      </w:r>
+      <w:proofErr w:type="spellStart"/>
+      <w:r>
+        <w:rPr>
+          <w:b/>
+          <w:bCs/>
+        </w:rPr>
+        <w:t>Sans</w:t>
+      </w:r>
+      <w:proofErr w:type="spellEnd"/>
+      <w:r>
+        <w:t xml:space="preserve">: Uma fonte </w:t>
+      </w:r>
+      <w:proofErr w:type="spellStart"/>
+      <w:r>
+        <w:t>sans-serif</w:t>
+      </w:r>
+      <w:proofErr w:type="spellEnd"/>
+      <w:r>
+        <w:t xml:space="preserve"> clara e legível, que funciona bem em diferentes tamanhos e estilos de texto.</w:t>
+      </w:r>
+    </w:p>
+    <w:p>
+      <w:r>
+        <w:rPr>
+          <w:b/>
+          <w:bCs/>
+        </w:rPr>
+        <w:t>Montserrat:</w:t>
+      </w:r>
+      <w:r>
+        <w:t xml:space="preserve"> Uma fonte </w:t>
+      </w:r>
+      <w:proofErr w:type="spellStart"/>
+      <w:r>
+        <w:t>sans-serif</w:t>
+      </w:r>
+      <w:proofErr w:type="spellEnd"/>
+      <w:r>
+        <w:t xml:space="preserve"> moderna e versátil, com diferentes pesos para ênfase e variedade visual.</w:t>
+      </w:r>
+    </w:p>
+    <w:p>
+      <w:proofErr w:type="spellStart"/>
+      <w:r>
+        <w:rPr>
+          <w:b/>
+          <w:bCs/>
+        </w:rPr>
+        <w:t>Roboto</w:t>
+      </w:r>
+      <w:proofErr w:type="spellEnd"/>
+      <w:r>
+        <w:t xml:space="preserve">: Outra fonte </w:t>
+      </w:r>
+      <w:proofErr w:type="spellStart"/>
+      <w:r>
+        <w:t>sans-serif</w:t>
+      </w:r>
+      <w:proofErr w:type="spellEnd"/>
+      <w:r>
+        <w:t xml:space="preserve"> popular do Google </w:t>
+      </w:r>
+      <w:proofErr w:type="spellStart"/>
+      <w:r>
+        <w:t>Fonts</w:t>
+      </w:r>
+      <w:proofErr w:type="spellEnd"/>
+      <w:r>
+        <w:t>, com uma ótima legibilidade em telas e um design contemporâneo.</w:t>
+      </w:r>
+    </w:p>
+    <w:p>
+      <w:proofErr w:type="gramStart"/>
+      <w:r>
+        <w:rPr>
+          <w:b/>
+          <w:bCs/>
+        </w:rPr>
+        <w:t>Pacifico</w:t>
+      </w:r>
+      <w:proofErr w:type="gramEnd"/>
+      <w:r>
+        <w:t>: Esta é uma fonte à mão que transmite um toque mais descontraído e amigável, ideal para cabeçalhos e elementos de destaque.</w:t>
+      </w:r>
+    </w:p>
+    <w:p>
+      <w:proofErr w:type="spellStart"/>
+      <w:r>
+        <w:rPr>
+          <w:b/>
+          <w:bCs/>
+        </w:rPr>
+        <w:t>Raleway</w:t>
+      </w:r>
+      <w:proofErr w:type="spellEnd"/>
+      <w:r>
+        <w:rPr>
+          <w:b/>
+          <w:bCs/>
+        </w:rPr>
+        <w:t>:</w:t>
+      </w:r>
+      <w:r>
+        <w:t xml:space="preserve"> Uma fonte </w:t>
+      </w:r>
+      <w:proofErr w:type="spellStart"/>
+      <w:r>
+        <w:t>sans-serif</w:t>
+      </w:r>
+      <w:proofErr w:type="spellEnd"/>
+      <w:r>
+        <w:t xml:space="preserve"> elegante e moderna, que oferece uma ampla gama de variações e pode ser usada tanto em texto quanto em </w:t>
+      </w:r>
+      <w:proofErr w:type="gramStart"/>
+      <w:r>
+        <w:t>títulos.</w:t>
+      </w:r>
+      <w:r>
+        <w:t>(</w:t>
+      </w:r>
+      <w:proofErr w:type="gramEnd"/>
+      <w:r>
+        <w:t>boa para textos em geral)</w:t>
+      </w:r>
+    </w:p>
+    <w:p>
+      <w:r>
+        <w:rPr>
+          <w:b/>
+          <w:bCs/>
+        </w:rPr>
+        <w:t>Bebas Neue:</w:t>
+      </w:r>
+      <w:r>
+        <w:t xml:space="preserve"> Uma fonte </w:t>
+      </w:r>
+      <w:proofErr w:type="spellStart"/>
+      <w:r>
+        <w:t>sans-serif</w:t>
+      </w:r>
+      <w:proofErr w:type="spellEnd"/>
+      <w:r>
+        <w:t xml:space="preserve"> ousada e condensada que pode ser usada para criar um impacto visual forte em títulos e chamadas de ação.</w:t>
+      </w:r>
+      <w:r>
+        <w:t xml:space="preserve"> (boa para um destaque, uma frase de efeito)</w:t>
+      </w:r>
+    </w:p>
+    <w:p>
+      <w:proofErr w:type="spellStart"/>
+      <w:r>
+        <w:rPr>
+          <w:b/>
+          <w:bCs/>
+        </w:rPr>
+        <w:t>Playfair</w:t>
+      </w:r>
+      <w:proofErr w:type="spellEnd"/>
+      <w:r>
+        <w:rPr>
+          <w:b/>
+          <w:bCs/>
+        </w:rPr>
+        <w:t xml:space="preserve"> Display</w:t>
+      </w:r>
+      <w:r>
+        <w:t xml:space="preserve">: Uma fonte </w:t>
+      </w:r>
+      <w:proofErr w:type="spellStart"/>
+      <w:r>
+        <w:t>serif</w:t>
+      </w:r>
+      <w:proofErr w:type="spellEnd"/>
+      <w:r>
+        <w:t xml:space="preserve"> elegante e clássica que adiciona um toque de sofisticação ao design, adequada para cabeçalhos e elementos de destaque.</w:t>
+      </w:r>
+    </w:p>
+    <w:p>
+      <w:r>
+        <w:rPr>
+          <w:b/>
+          <w:bCs/>
+        </w:rPr>
         <w:lastRenderedPageBreak/>
-        <w:t>Sugestões de fontes</w:t>
-      </w:r>
-    </w:p>
-    <w:p/>
-    <w:p>
-      <w:r>
-        <w:rPr>
-          <w:b/>
-          <w:bCs/>
-        </w:rPr>
-        <w:t>Open Sans</w:t>
-      </w:r>
-      <w:r>
-        <w:t>: Uma fonte sans-serif clara e legível, que funciona bem em diferentes tamanhos e estilos de texto.</w:t>
-      </w:r>
-    </w:p>
-    <w:p>
-      <w:r>
-        <w:rPr>
-          <w:b/>
-          <w:bCs/>
-        </w:rPr>
-        <w:t>Montserrat:</w:t>
-      </w:r>
-      <w:r>
-        <w:t xml:space="preserve"> Uma fonte sans-serif moderna e versátil, com diferentes pesos para ênfase e variedade visual.</w:t>
-      </w:r>
-    </w:p>
-    <w:p>
-      <w:r>
-        <w:rPr>
-          <w:b/>
-          <w:bCs/>
-        </w:rPr>
-        <w:t>Roboto</w:t>
-      </w:r>
-      <w:r>
-        <w:t>: Outra fonte sans-serif popular do Google Fonts, com uma ótima legibilidade em telas e um design contemporâneo.</w:t>
-      </w:r>
-    </w:p>
-    <w:p>
-      <w:r>
-        <w:rPr>
-          <w:b/>
-          <w:bCs/>
-        </w:rPr>
-        <w:t>Pacifico</w:t>
-      </w:r>
-      <w:r>
-        <w:t>: Esta é uma fonte à mão que transmite um toque mais descontraído e amigável, ideal para cabeçalhos e elementos de destaque.</w:t>
-      </w:r>
-    </w:p>
-    <w:p>
-      <w:r>
-        <w:rPr>
-          <w:b/>
-          <w:bCs/>
-        </w:rPr>
-        <w:t>Raleway:</w:t>
-      </w:r>
-      <w:r>
-        <w:t xml:space="preserve"> Uma fonte sans-serif elegante e moderna, que oferece uma ampla gama de variações e pode ser usada tanto em texto quanto em títulos.</w:t>
-      </w:r>
-      <w:r>
-        <w:t>(boa para textos em geral)</w:t>
-      </w:r>
-    </w:p>
-    <w:p>
-      <w:r>
-        <w:rPr>
-          <w:b/>
-          <w:bCs/>
-        </w:rPr>
-        <w:t>Bebas Neue:</w:t>
-      </w:r>
-      <w:r>
-        <w:t xml:space="preserve"> Uma fonte sans-serif ousada e condensada que pode ser usada para criar um impacto visual forte em títulos e chamadas de ação.</w:t>
-      </w:r>
-      <w:r>
-        <w:t xml:space="preserve"> (boa para um destaque, uma frase de efeito)</w:t>
-      </w:r>
-    </w:p>
-    <w:p>
-      <w:r>
-        <w:rPr>
-          <w:b/>
-          <w:bCs/>
-        </w:rPr>
-        <w:t>Playfair Display</w:t>
-      </w:r>
-      <w:r>
-        <w:t>: Uma fonte serif elegante e clássica que adiciona um toque de sofisticação ao design, adequada para cabeçalhos e elementos de destaque.</w:t>
-      </w:r>
-    </w:p>
-    <w:p>
-      <w:r>
-        <w:rPr>
-          <w:b/>
-          <w:bCs/>
-        </w:rPr>
         <w:t>Poppins:</w:t>
       </w:r>
       <w:r>
@@ -4181,6 +4536,50 @@
       <w:szCs w:val="32"/>
     </w:rPr>
   </w:style>
+  <w:style w:type="paragraph" w:styleId="Partesuperior-zdoformulrio">
+    <w:name w:val="HTML Top of Form"/>
+    <w:basedOn w:val="Normal"/>
+    <w:next w:val="Normal"/>
+    <w:link w:val="Partesuperior-zdoformulrioChar"/>
+    <w:hidden/>
+    <w:uiPriority w:val="99"/>
+    <w:semiHidden/>
+    <w:unhideWhenUsed/>
+    <w:rsid w:val="000F7C40"/>
+    <w:pPr>
+      <w:pBdr>
+        <w:bottom w:val="single" w:sz="6" w:space="1" w:color="auto"/>
+      </w:pBdr>
+      <w:spacing w:after="0" w:line="240" w:lineRule="auto"/>
+      <w:jc w:val="center"/>
+    </w:pPr>
+    <w:rPr>
+      <w:rFonts w:ascii="Arial" w:eastAsia="Times New Roman" w:hAnsi="Arial" w:cs="Arial"/>
+      <w:vanish/>
+      <w:kern w:val="0"/>
+      <w:sz w:val="16"/>
+      <w:szCs w:val="16"/>
+      <w:lang w:eastAsia="pt-BR"/>
+      <w14:ligatures w14:val="none"/>
+    </w:rPr>
+  </w:style>
+  <w:style w:type="character" w:customStyle="1" w:styleId="Partesuperior-zdoformulrioChar">
+    <w:name w:val="Parte superior-z do formulário Char"/>
+    <w:basedOn w:val="Fontepargpadro"/>
+    <w:link w:val="Partesuperior-zdoformulrio"/>
+    <w:uiPriority w:val="99"/>
+    <w:semiHidden/>
+    <w:rsid w:val="000F7C40"/>
+    <w:rPr>
+      <w:rFonts w:ascii="Arial" w:eastAsia="Times New Roman" w:hAnsi="Arial" w:cs="Arial"/>
+      <w:vanish/>
+      <w:kern w:val="0"/>
+      <w:sz w:val="16"/>
+      <w:szCs w:val="16"/>
+      <w:lang w:eastAsia="pt-BR"/>
+      <w14:ligatures w14:val="none"/>
+    </w:rPr>
+  </w:style>
 </w:styles>
 </file>
 

</xml_diff>